<commit_message>
add Special Judge (spj)
</commit_message>
<xml_diff>
--- a/template/answer.docx
+++ b/template/answer.docx
@@ -2508,27 +2508,36 @@
         <w:rPr>
           <w:rFonts w:ascii="SimSun" w:eastAsia="SimSun" w:hAnsi="SimSun" w:hint="eastAsia"/>
         </w:rPr>
-        <w:t>会将用户的文本替换为小写字符后再进行文本比对。</w:t>
-      </w:r>
-    </w:p>
-    <w:p>
-      <w:pPr>
-        <w:jc w:val="left"/>
-        <w:rPr>
-          <w:rFonts w:ascii="SimSun" w:eastAsia="SimSun" w:hAnsi="SimSun"/>
-        </w:rPr>
-      </w:pPr>
-    </w:p>
-    <w:p>
-      <w:pPr>
-        <w:jc w:val="left"/>
-        <w:rPr>
-          <w:rFonts w:ascii="SimSun" w:eastAsia="SimSun" w:hAnsi="SimSun"/>
-        </w:rPr>
-      </w:pPr>
-      <w:r>
-        <w:rPr>
-          <w:rFonts w:ascii="SimSun" w:eastAsia="SimSun" w:hAnsi="SimSun" w:hint="eastAsia"/>
+        <w:t>会将用户的文本替换为小写字符后再进行文本比对</w:t>
+      </w:r>
+      <w:bookmarkStart w:id="0" w:name="_GoBack"/>
+      <w:r>
+        <w:rPr>
+          <w:rFonts w:ascii="SimSun" w:eastAsia="SimSun" w:hAnsi="SimSun" w:hint="eastAsia"/>
+        </w:rPr>
+        <w:t>。</w:t>
+      </w:r>
+    </w:p>
+    <w:p>
+      <w:pPr>
+        <w:jc w:val="left"/>
+        <w:rPr>
+          <w:rFonts w:ascii="SimSun" w:eastAsia="SimSun" w:hAnsi="SimSun"/>
+        </w:rPr>
+      </w:pPr>
+    </w:p>
+    <w:p>
+      <w:pPr>
+        <w:jc w:val="left"/>
+        <w:rPr>
+          <w:rFonts w:ascii="SimSun" w:eastAsia="SimSun" w:hAnsi="SimSun"/>
+        </w:rPr>
+      </w:pPr>
+      <w:r>
+        <w:rPr>
+          <w:rFonts w:ascii="SimSun" w:eastAsia="SimSun" w:hAnsi="SimSun" w:hint="eastAsia"/>
+          <w:b/>
+          <w:bCs/>
         </w:rPr>
         <w:t>九、特殊程序阅卷</w:t>
       </w:r>
@@ -2634,44 +2643,20 @@
         <w:rPr>
           <w:rFonts w:ascii="SimSun" w:eastAsia="SimSun" w:hAnsi="SimSun"/>
         </w:rPr>
-        <w:t>score</w:t>
-      </w:r>
-      <w:proofErr w:type="gramStart"/>
-      <w:r>
-        <w:rPr>
-          <w:rFonts w:ascii="SimSun" w:eastAsia="SimSun" w:hAnsi="SimSun"/>
-        </w:rPr>
-        <w:t>’</w:t>
-      </w:r>
-      <w:proofErr w:type="gramEnd"/>
+        <w:t>score’</w:t>
+      </w:r>
       <w:r>
         <w:rPr>
           <w:rFonts w:ascii="SimSun" w:eastAsia="SimSun" w:hAnsi="SimSun" w:hint="eastAsia"/>
         </w:rPr>
         <w:t>和</w:t>
       </w:r>
-      <w:proofErr w:type="gramStart"/>
-      <w:r>
-        <w:rPr>
-          <w:rFonts w:ascii="SimSun" w:eastAsia="SimSun" w:hAnsi="SimSun"/>
-        </w:rPr>
-        <w:t>’</w:t>
-      </w:r>
-      <w:proofErr w:type="gramEnd"/>
-      <w:r>
-        <w:rPr>
-          <w:rFonts w:ascii="SimSun" w:eastAsia="SimSun" w:hAnsi="SimSun"/>
-        </w:rPr>
-        <w:t>log</w:t>
-      </w:r>
-      <w:proofErr w:type="gramStart"/>
-      <w:r>
-        <w:rPr>
-          <w:rFonts w:ascii="SimSun" w:eastAsia="SimSun" w:hAnsi="SimSun"/>
-        </w:rPr>
-        <w:t>’</w:t>
-      </w:r>
-      <w:proofErr w:type="gramEnd"/>
+      <w:r>
+        <w:rPr>
+          <w:rFonts w:ascii="SimSun" w:eastAsia="SimSun" w:hAnsi="SimSun"/>
+        </w:rPr>
+        <w:t>’log’</w:t>
+      </w:r>
       <w:r>
         <w:rPr>
           <w:rFonts w:ascii="SimSun" w:eastAsia="SimSun" w:hAnsi="SimSun" w:hint="eastAsia"/>
@@ -2697,7 +2682,7 @@
       <w:pPr>
         <w:jc w:val="left"/>
         <w:rPr>
-          <w:rFonts w:ascii="SimSun" w:eastAsia="SimSun" w:hAnsi="SimSun" w:hint="eastAsia"/>
+          <w:rFonts w:ascii="SimSun" w:eastAsia="SimSun" w:hAnsi="SimSun"/>
         </w:rPr>
       </w:pPr>
     </w:p>
@@ -2748,7 +2733,7 @@
               <w:rPr>
                 <w:rFonts w:ascii="SimSun" w:eastAsia="SimSun" w:hAnsi="SimSun" w:hint="eastAsia"/>
               </w:rPr>
-              <w:t>英语中One的中文怎么写？</w:t>
+              <w:t>请写一个大于零的奇数在下方</w:t>
             </w:r>
           </w:p>
         </w:tc>
@@ -2844,66 +2829,65 @@
       <w:pPr>
         <w:jc w:val="left"/>
         <w:rPr>
+          <w:rFonts w:ascii="SimSun" w:hAnsi="SimSun"/>
+        </w:rPr>
+      </w:pPr>
+      <w:r>
+        <w:rPr>
+          <w:rFonts w:ascii="SimSun" w:eastAsia="SimSun" w:hAnsi="SimSun" w:hint="eastAsia"/>
+        </w:rPr>
+        <w:t>遇到</w:t>
+      </w:r>
+      <w:r>
+        <w:rPr>
+          <w:rFonts w:ascii="SimSun" w:eastAsia="SimSun" w:hAnsi="SimSun"/>
+        </w:rPr>
+        <w:t>PROGRAM</w:t>
+      </w:r>
+      <w:r>
+        <w:rPr>
+          <w:rFonts w:ascii="SimSun" w:eastAsia="SimSun" w:hAnsi="SimSun" w:hint="eastAsia"/>
+        </w:rPr>
+        <w:t>标签意味着改题需要</w:t>
+      </w:r>
+      <w:proofErr w:type="spellStart"/>
+      <w:r>
+        <w:rPr>
+          <w:rFonts w:ascii="SimSun" w:eastAsia="SimSun" w:hAnsi="SimSun" w:hint="eastAsia"/>
+        </w:rPr>
+        <w:t>spj</w:t>
+      </w:r>
+      <w:proofErr w:type="spellEnd"/>
+      <w:r>
+        <w:rPr>
+          <w:rFonts w:ascii="SimSun" w:eastAsia="SimSun" w:hAnsi="SimSun"/>
+        </w:rPr>
+        <w:t xml:space="preserve"> (special judge)</w:t>
+      </w:r>
+      <w:r>
+        <w:rPr>
+          <w:rFonts w:ascii="SimSun" w:eastAsia="SimSun" w:hAnsi="SimSun" w:hint="eastAsia"/>
+        </w:rPr>
+        <w:t>，程序将会调用/program</w:t>
+      </w:r>
+      <w:r>
+        <w:rPr>
+          <w:rFonts w:ascii="SimSun" w:eastAsia="SimSun" w:hAnsi="SimSun"/>
+        </w:rPr>
+        <w:t>/spj.py</w:t>
+      </w:r>
+      <w:r>
+        <w:rPr>
+          <w:rFonts w:ascii="SimSun" w:eastAsia="SimSun" w:hAnsi="SimSun" w:hint="eastAsia"/>
+        </w:rPr>
+        <w:t>子程序进行阅卷</w:t>
+      </w:r>
+      <w:r>
+        <w:rPr>
           <w:rFonts w:ascii="SimSun" w:hAnsi="SimSun" w:hint="eastAsia"/>
         </w:rPr>
-      </w:pPr>
-      <w:r>
-        <w:rPr>
-          <w:rFonts w:ascii="SimSun" w:eastAsia="SimSun" w:hAnsi="SimSun" w:hint="eastAsia"/>
-        </w:rPr>
-        <w:t>遇到</w:t>
-      </w:r>
-      <w:r>
-        <w:rPr>
-          <w:rFonts w:ascii="SimSun" w:eastAsia="SimSun" w:hAnsi="SimSun"/>
-        </w:rPr>
-        <w:t>PROGRAM</w:t>
-      </w:r>
-      <w:r>
-        <w:rPr>
-          <w:rFonts w:ascii="SimSun" w:eastAsia="SimSun" w:hAnsi="SimSun" w:hint="eastAsia"/>
-        </w:rPr>
-        <w:t>标签意味着改题需要</w:t>
-      </w:r>
-      <w:proofErr w:type="spellStart"/>
-      <w:r>
-        <w:rPr>
-          <w:rFonts w:ascii="SimSun" w:eastAsia="SimSun" w:hAnsi="SimSun" w:hint="eastAsia"/>
-        </w:rPr>
-        <w:t>spj</w:t>
-      </w:r>
-      <w:proofErr w:type="spellEnd"/>
-      <w:r>
-        <w:rPr>
-          <w:rFonts w:ascii="SimSun" w:eastAsia="SimSun" w:hAnsi="SimSun"/>
-        </w:rPr>
-        <w:t xml:space="preserve"> (special judge)</w:t>
-      </w:r>
-      <w:r>
-        <w:rPr>
-          <w:rFonts w:ascii="SimSun" w:eastAsia="SimSun" w:hAnsi="SimSun" w:hint="eastAsia"/>
-        </w:rPr>
-        <w:t>，程序将会调用/program</w:t>
-      </w:r>
-      <w:r>
-        <w:rPr>
-          <w:rFonts w:ascii="SimSun" w:eastAsia="SimSun" w:hAnsi="SimSun"/>
-        </w:rPr>
-        <w:t>/spj.py</w:t>
-      </w:r>
-      <w:r>
-        <w:rPr>
-          <w:rFonts w:ascii="SimSun" w:eastAsia="SimSun" w:hAnsi="SimSun" w:hint="eastAsia"/>
-        </w:rPr>
-        <w:t>子程序进行阅卷</w:t>
-      </w:r>
-      <w:r>
-        <w:rPr>
-          <w:rFonts w:ascii="SimSun" w:hAnsi="SimSun" w:hint="eastAsia"/>
-        </w:rPr>
         <w:t>。</w:t>
       </w:r>
-      <w:bookmarkStart w:id="0" w:name="_GoBack"/>
       <w:bookmarkEnd w:id="0"/>
     </w:p>
     <w:sectPr>

</xml_diff>